<commit_message>
code practice and task for 1.2
</commit_message>
<xml_diff>
--- a/achievement1/python-for-web-developers-learning-journal.docx
+++ b/achievement1/python-for-web-developers-learning-journal.docx
@@ -211,70 +211,54 @@
           <w:sz w:val="50"/>
           <w:szCs w:val="50"/>
         </w:rPr>
+        <w:t>Objective</w:t>
+      </w:r>
+    </w:p>
+    <w:p>
+      <w:pPr>
+        <w:spacing w:line="360" w:lineRule="auto"/>
+        <w:rPr>
+          <w:rFonts w:ascii="Roboto" w:eastAsia="Roboto" w:hAnsi="Roboto" w:cs="Roboto"/>
+          <w:sz w:val="20"/>
+          <w:szCs w:val="20"/>
+        </w:rPr>
+      </w:pPr>
+      <w:r>
+        <w:rPr>
+          <w:rFonts w:ascii="Roboto" w:eastAsia="Roboto" w:hAnsi="Roboto" w:cs="Roboto"/>
+          <w:sz w:val="20"/>
+          <w:szCs w:val="20"/>
+        </w:rPr>
+        <w:t xml:space="preserve">We find that the students who do particularly well in our courses are those who practice metacognition. Metacognition is the art of thinking about thinking; developing a deeper understanding of your own thought processes. With the help of this Learning Journal, you’ll broaden your metacognitive knowledge and skills by reflecting on what you learn in this course. </w:t>
+      </w:r>
+    </w:p>
+    <w:p>
+      <w:pPr>
+        <w:spacing w:line="360" w:lineRule="auto"/>
+        <w:rPr>
+          <w:rFonts w:ascii="Roboto" w:eastAsia="Roboto" w:hAnsi="Roboto" w:cs="Roboto"/>
+          <w:sz w:val="20"/>
+          <w:szCs w:val="20"/>
+        </w:rPr>
+      </w:pPr>
+    </w:p>
+    <w:p>
+      <w:pPr>
+        <w:spacing w:line="360" w:lineRule="auto"/>
+        <w:rPr>
+          <w:rFonts w:ascii="Roboto" w:eastAsia="Roboto" w:hAnsi="Roboto" w:cs="Roboto"/>
+          <w:sz w:val="20"/>
+          <w:szCs w:val="20"/>
+        </w:rPr>
+      </w:pPr>
+      <w:r>
+        <w:rPr>
+          <w:rFonts w:ascii="Roboto" w:eastAsia="Roboto" w:hAnsi="Roboto" w:cs="Roboto"/>
+          <w:sz w:val="20"/>
+          <w:szCs w:val="20"/>
+        </w:rPr>
         <w:lastRenderedPageBreak/>
-        <w:t>Objective</w:t>
-      </w:r>
-    </w:p>
-    <w:p>
-      <w:pPr>
-        <w:spacing w:line="360" w:lineRule="auto"/>
-        <w:rPr>
-          <w:rFonts w:ascii="Roboto" w:eastAsia="Roboto" w:hAnsi="Roboto" w:cs="Roboto"/>
-          <w:sz w:val="20"/>
-          <w:szCs w:val="20"/>
-        </w:rPr>
-      </w:pPr>
-      <w:r>
-        <w:rPr>
-          <w:rFonts w:ascii="Roboto" w:eastAsia="Roboto" w:hAnsi="Roboto" w:cs="Roboto"/>
-          <w:sz w:val="20"/>
-          <w:szCs w:val="20"/>
-        </w:rPr>
-        <w:t>We find that the students who do particularly well in our courses are those who practice metacognition. Metacognition is the art of thinking about thinking; developing a deeper understanding of your own thought processes. With the help of this Learning Jou</w:t>
-      </w:r>
-      <w:r>
-        <w:rPr>
-          <w:rFonts w:ascii="Roboto" w:eastAsia="Roboto" w:hAnsi="Roboto" w:cs="Roboto"/>
-          <w:sz w:val="20"/>
-          <w:szCs w:val="20"/>
-        </w:rPr>
-        <w:t xml:space="preserve">rnal, you’ll broaden your metacognitive knowledge and skills by reflecting on what you learn in this course. </w:t>
-      </w:r>
-    </w:p>
-    <w:p>
-      <w:pPr>
-        <w:spacing w:line="360" w:lineRule="auto"/>
-        <w:rPr>
-          <w:rFonts w:ascii="Roboto" w:eastAsia="Roboto" w:hAnsi="Roboto" w:cs="Roboto"/>
-          <w:sz w:val="20"/>
-          <w:szCs w:val="20"/>
-        </w:rPr>
-      </w:pPr>
-    </w:p>
-    <w:p>
-      <w:pPr>
-        <w:spacing w:line="360" w:lineRule="auto"/>
-        <w:rPr>
-          <w:rFonts w:ascii="Roboto" w:eastAsia="Roboto" w:hAnsi="Roboto" w:cs="Roboto"/>
-          <w:sz w:val="20"/>
-          <w:szCs w:val="20"/>
-        </w:rPr>
-      </w:pPr>
-      <w:r>
-        <w:rPr>
-          <w:rFonts w:ascii="Roboto" w:eastAsia="Roboto" w:hAnsi="Roboto" w:cs="Roboto"/>
-          <w:sz w:val="20"/>
-          <w:szCs w:val="20"/>
-        </w:rPr>
-        <w:t>Thanks to this Learning Journal, when you finish the course you’ll have a complete and detailed record of your learning journey and progress over</w:t>
-      </w:r>
-      <w:r>
-        <w:rPr>
-          <w:rFonts w:ascii="Roboto" w:eastAsia="Roboto" w:hAnsi="Roboto" w:cs="Roboto"/>
-          <w:sz w:val="20"/>
-          <w:szCs w:val="20"/>
-        </w:rPr>
-        <w:t xml:space="preserve"> time. We really recommend that you take the time to complete this Journal; students do better in CF courses and in the working world as a result!</w:t>
+        <w:t>Thanks to this Learning Journal, when you finish the course you’ll have a complete and detailed record of your learning journey and progress over time. We really recommend that you take the time to complete this Journal; students do better in CF courses and in the working world as a result!</w:t>
       </w:r>
     </w:p>
     <w:p>
@@ -325,15 +309,7 @@
           <w:sz w:val="20"/>
           <w:szCs w:val="20"/>
         </w:rPr>
-        <w:t>First complete the pre-work section before you start your course. Then, once you’ve begun learnin</w:t>
-      </w:r>
-      <w:r>
-        <w:rPr>
-          <w:rFonts w:ascii="Roboto" w:eastAsia="Roboto" w:hAnsi="Roboto" w:cs="Roboto"/>
-          <w:sz w:val="20"/>
-          <w:szCs w:val="20"/>
-        </w:rPr>
-        <w:t xml:space="preserve">g, take time after each Exercise to return to this Journal and respond to the prompts. </w:t>
+        <w:t xml:space="preserve">First complete the pre-work section before you start your course. Then, once you’ve begun learning, take time after each Exercise to return to this Journal and respond to the prompts. </w:t>
       </w:r>
     </w:p>
     <w:p>
@@ -361,15 +337,7 @@
           <w:sz w:val="20"/>
           <w:szCs w:val="20"/>
         </w:rPr>
-        <w:t>There will be 3 to 5 prompts per Exercise, and we recommend spending about 10 to 15 minutes in total answering them. Don’t overthink it—just write whatever comes to mi</w:t>
-      </w:r>
-      <w:r>
-        <w:rPr>
-          <w:rFonts w:ascii="Roboto" w:eastAsia="Roboto" w:hAnsi="Roboto" w:cs="Roboto"/>
-          <w:sz w:val="20"/>
-          <w:szCs w:val="20"/>
-        </w:rPr>
-        <w:t xml:space="preserve">nd! </w:t>
+        <w:t xml:space="preserve">There will be 3 to 5 prompts per Exercise, and we recommend spending about 10 to 15 minutes in total answering them. Don’t overthink it—just write whatever comes to mind! </w:t>
       </w:r>
     </w:p>
     <w:p>
@@ -397,15 +365,7 @@
           <w:sz w:val="20"/>
           <w:szCs w:val="20"/>
         </w:rPr>
-        <w:t>Also make sure that, once you’ve started filling this document in, you upload it as a deliverable on the platform. This is so that your mentor can also see your Journal and how you’re progressing over time. Don’t worry though—what you write here won’</w:t>
-      </w:r>
-      <w:r>
-        <w:rPr>
-          <w:rFonts w:ascii="Roboto" w:eastAsia="Roboto" w:hAnsi="Roboto" w:cs="Roboto"/>
-          <w:sz w:val="20"/>
-          <w:szCs w:val="20"/>
-        </w:rPr>
-        <w:t>t affect how you’re graded for the Exercise tasks. The learning journal is mostly for you and your self-evaluation!</w:t>
+        <w:t>Also make sure that, once you’ve started filling this document in, you upload it as a deliverable on the platform. This is so that your mentor can also see your Journal and how you’re progressing over time. Don’t worry though—what you write here won’t affect how you’re graded for the Exercise tasks. The learning journal is mostly for you and your self-evaluation!</w:t>
       </w:r>
     </w:p>
     <w:p>
@@ -543,24 +503,7 @@
           <w:sz w:val="20"/>
           <w:szCs w:val="20"/>
         </w:rPr>
-        <w:lastRenderedPageBreak/>
-        <w:t>Wh</w:t>
-      </w:r>
-      <w:r>
-        <w:rPr>
-          <w:rFonts w:ascii="Roboto" w:eastAsia="Roboto" w:hAnsi="Roboto" w:cs="Roboto"/>
-          <w:sz w:val="20"/>
-          <w:szCs w:val="20"/>
-        </w:rPr>
-        <w:t>at challenges do you think may come up while you take this course? What will help you face them? Think of specific spaces, people, and times of day of week that might be favorable to your facing challenges and growing. Plan for how to solve challenges that</w:t>
-      </w:r>
-      <w:r>
-        <w:rPr>
-          <w:rFonts w:ascii="Roboto" w:eastAsia="Roboto" w:hAnsi="Roboto" w:cs="Roboto"/>
-          <w:sz w:val="20"/>
-          <w:szCs w:val="20"/>
-        </w:rPr>
-        <w:t xml:space="preserve"> arise. </w:t>
+        <w:t xml:space="preserve">What challenges do you think may come up while you take this course? What will help you face them? Think of specific spaces, people, and times of day of week that might be favorable to your facing challenges and growing. Plan for how to solve challenges that arise. </w:t>
       </w:r>
     </w:p>
     <w:p>
@@ -655,337 +598,302 @@
           <w:sz w:val="32"/>
           <w:szCs w:val="32"/>
         </w:rPr>
-        <w:t>Exercise 1.1: Gettin</w:t>
-      </w:r>
-      <w:r>
+        <w:t>Exercise 1.1: Getting Started with Python</w:t>
+      </w:r>
+      <w:r>
+        <w:rPr>
+          <w:color w:val="000000"/>
+          <w:sz w:val="32"/>
+          <w:szCs w:val="32"/>
+        </w:rPr>
+        <w:t xml:space="preserve"> </w:t>
+      </w:r>
+    </w:p>
+    <w:p>
+      <w:pPr>
+        <w:pStyle w:val="Heading4"/>
+        <w:rPr>
+          <w:rFonts w:ascii="Roboto" w:eastAsia="Roboto" w:hAnsi="Roboto" w:cs="Roboto"/>
+          <w:color w:val="434343"/>
+        </w:rPr>
+      </w:pPr>
+      <w:bookmarkStart w:id="7" w:name="_x9dfooi3d1lm" w:colFirst="0" w:colLast="0"/>
+      <w:bookmarkEnd w:id="7"/>
+      <w:r>
+        <w:rPr>
+          <w:rFonts w:ascii="Roboto" w:eastAsia="Roboto" w:hAnsi="Roboto" w:cs="Roboto"/>
+          <w:color w:val="434343"/>
+        </w:rPr>
+        <w:t>Learning Goals</w:t>
+      </w:r>
+    </w:p>
+    <w:p>
+      <w:pPr>
+        <w:rPr>
+          <w:rFonts w:ascii="Roboto" w:eastAsia="Roboto" w:hAnsi="Roboto" w:cs="Roboto"/>
+          <w:b/>
+          <w:sz w:val="20"/>
+          <w:szCs w:val="20"/>
+        </w:rPr>
+      </w:pPr>
+    </w:p>
+    <w:p>
+      <w:pPr>
+        <w:numPr>
+          <w:ilvl w:val="0"/>
+          <w:numId w:val="27"/>
+        </w:numPr>
+        <w:rPr>
+          <w:rFonts w:ascii="Roboto" w:eastAsia="Roboto" w:hAnsi="Roboto" w:cs="Roboto"/>
+          <w:sz w:val="20"/>
+          <w:szCs w:val="20"/>
+        </w:rPr>
+      </w:pPr>
+      <w:r>
+        <w:rPr>
+          <w:rFonts w:ascii="Roboto" w:eastAsia="Roboto" w:hAnsi="Roboto" w:cs="Roboto"/>
+          <w:sz w:val="20"/>
+          <w:szCs w:val="20"/>
+        </w:rPr>
+        <w:lastRenderedPageBreak/>
+        <w:t>Summarize the uses and benefits of Python for web development</w:t>
+      </w:r>
+    </w:p>
+    <w:p>
+      <w:pPr>
+        <w:numPr>
+          <w:ilvl w:val="0"/>
+          <w:numId w:val="27"/>
+        </w:numPr>
+        <w:rPr>
+          <w:rFonts w:ascii="Roboto" w:eastAsia="Roboto" w:hAnsi="Roboto" w:cs="Roboto"/>
+          <w:sz w:val="20"/>
+          <w:szCs w:val="20"/>
+        </w:rPr>
+      </w:pPr>
+      <w:r>
+        <w:rPr>
+          <w:rFonts w:ascii="Roboto" w:eastAsia="Roboto" w:hAnsi="Roboto" w:cs="Roboto"/>
+          <w:sz w:val="20"/>
+          <w:szCs w:val="20"/>
+        </w:rPr>
+        <w:t>Prepare your developer environment for programming with Python</w:t>
+      </w:r>
+    </w:p>
+    <w:p>
+      <w:pPr>
+        <w:rPr>
+          <w:rFonts w:ascii="Roboto" w:eastAsia="Roboto" w:hAnsi="Roboto" w:cs="Roboto"/>
+          <w:sz w:val="20"/>
+          <w:szCs w:val="20"/>
+        </w:rPr>
+      </w:pPr>
+    </w:p>
+    <w:p>
+      <w:pPr>
+        <w:pStyle w:val="Heading4"/>
+        <w:rPr>
+          <w:rFonts w:ascii="Roboto" w:eastAsia="Roboto" w:hAnsi="Roboto" w:cs="Roboto"/>
+          <w:color w:val="434343"/>
+        </w:rPr>
+      </w:pPr>
+      <w:bookmarkStart w:id="8" w:name="_lhdyjedccsxq" w:colFirst="0" w:colLast="0"/>
+      <w:bookmarkEnd w:id="8"/>
+      <w:r>
+        <w:rPr>
+          <w:rFonts w:ascii="Roboto" w:eastAsia="Roboto" w:hAnsi="Roboto" w:cs="Roboto"/>
+          <w:color w:val="434343"/>
+        </w:rPr>
+        <w:t>Reflection Questions</w:t>
+      </w:r>
+    </w:p>
+    <w:p>
+      <w:pPr>
+        <w:rPr>
+          <w:rFonts w:ascii="Roboto" w:eastAsia="Roboto" w:hAnsi="Roboto" w:cs="Roboto"/>
+          <w:sz w:val="20"/>
+          <w:szCs w:val="20"/>
+        </w:rPr>
+      </w:pPr>
+    </w:p>
+    <w:p>
+      <w:pPr>
+        <w:numPr>
+          <w:ilvl w:val="0"/>
+          <w:numId w:val="13"/>
+        </w:numPr>
+        <w:rPr>
+          <w:rFonts w:ascii="Roboto" w:eastAsia="Roboto" w:hAnsi="Roboto" w:cs="Roboto"/>
+        </w:rPr>
+      </w:pPr>
+      <w:r>
+        <w:rPr>
+          <w:rFonts w:ascii="Roboto" w:eastAsia="Roboto" w:hAnsi="Roboto" w:cs="Roboto"/>
+        </w:rPr>
+        <w:t>In your own words, what is the difference between frontend and backend web development? If you were hired to work on backend programming for a web application, what kinds of operations would you be working on?</w:t>
+      </w:r>
+    </w:p>
+    <w:p>
+      <w:pPr>
+        <w:ind w:left="360"/>
+        <w:rPr>
+          <w:rFonts w:asciiTheme="majorHAnsi" w:eastAsia="Roboto" w:hAnsiTheme="majorHAnsi" w:cs="Roboto"/>
+        </w:rPr>
+      </w:pPr>
+    </w:p>
+    <w:p>
+      <w:pPr>
+        <w:ind w:left="360"/>
+        <w:rPr>
+          <w:rFonts w:asciiTheme="majorHAnsi" w:eastAsia="Roboto" w:hAnsiTheme="majorHAnsi" w:cs="Roboto"/>
+        </w:rPr>
+      </w:pPr>
+      <w:r>
+        <w:rPr>
+          <w:rFonts w:asciiTheme="majorHAnsi" w:eastAsia="Roboto" w:hAnsiTheme="majorHAnsi" w:cs="Roboto"/>
+        </w:rPr>
+        <w:t>Frontend development deals with all that a user/consumer/client sees, touches and interacts with. Backend development is the server and business logic that enables the front end to return the results it is designed to achieve. If I was hired to do backend development, I would likely be working with databases, authentication and authorization, security, APIs and the like.</w:t>
+      </w:r>
+    </w:p>
+    <w:p>
+      <w:pPr>
+        <w:rPr>
+          <w:rFonts w:ascii="Roboto" w:eastAsia="Roboto" w:hAnsi="Roboto" w:cs="Roboto"/>
+        </w:rPr>
+      </w:pPr>
+    </w:p>
+    <w:p>
+      <w:pPr>
+        <w:numPr>
+          <w:ilvl w:val="0"/>
+          <w:numId w:val="13"/>
+        </w:numPr>
+        <w:rPr>
+          <w:rFonts w:ascii="Roboto" w:eastAsia="Roboto" w:hAnsi="Roboto" w:cs="Roboto"/>
+        </w:rPr>
+      </w:pPr>
+      <w:r>
+        <w:rPr>
+          <w:rFonts w:ascii="Roboto" w:eastAsia="Roboto" w:hAnsi="Roboto" w:cs="Roboto"/>
+        </w:rPr>
+        <w:t xml:space="preserve">Imagine you’re working as a full-stack developer in the near future. Your team is asking for your advice on whether to use JavaScript or Python for a project, and you think Python would be the better choice. How would you explain the similarities and differences between the two languages to your team? Drawing from what you learned in this Exercise, what reasons would you give to convince your team that Python is the better option? </w:t>
+      </w:r>
+    </w:p>
+    <w:p>
+      <w:pPr>
+        <w:ind w:firstLine="720"/>
+        <w:rPr>
+          <w:rFonts w:ascii="Roboto" w:eastAsia="Roboto" w:hAnsi="Roboto" w:cs="Roboto"/>
+          <w:i/>
+        </w:rPr>
+      </w:pPr>
+      <w:r>
+        <w:rPr>
+          <w:rFonts w:ascii="Roboto" w:eastAsia="Roboto" w:hAnsi="Roboto" w:cs="Roboto"/>
+          <w:i/>
+        </w:rPr>
+        <w:t>(Hint: refer to the Exercise section “The Benefits of Developing with Python”)</w:t>
+      </w:r>
+    </w:p>
+    <w:p>
+      <w:pPr>
+        <w:ind w:firstLine="720"/>
+        <w:rPr>
+          <w:rFonts w:ascii="Roboto" w:eastAsia="Roboto" w:hAnsi="Roboto" w:cs="Roboto"/>
+          <w:i/>
+        </w:rPr>
+      </w:pPr>
+    </w:p>
+    <w:p>
+      <w:pPr>
+        <w:rPr>
+          <w:rFonts w:asciiTheme="majorHAnsi" w:eastAsia="Roboto" w:hAnsiTheme="majorHAnsi" w:cs="Roboto"/>
+        </w:rPr>
+      </w:pPr>
+      <w:r>
+        <w:rPr>
+          <w:rFonts w:asciiTheme="majorHAnsi" w:eastAsia="Roboto" w:hAnsiTheme="majorHAnsi" w:cs="Roboto"/>
+        </w:rPr>
+        <w:t>The benefits of using Python are in its readability and its ease of maintenance. Its dynamic typing allows for quicker debugging, and there is a massive amount of community support that helps to ensure a continued high level product.</w:t>
+      </w:r>
+    </w:p>
+    <w:p>
+      <w:pPr>
+        <w:ind w:left="720"/>
+        <w:rPr>
+          <w:rFonts w:ascii="Roboto" w:eastAsia="Roboto" w:hAnsi="Roboto" w:cs="Roboto"/>
+        </w:rPr>
+      </w:pPr>
+    </w:p>
+    <w:p>
+      <w:pPr>
+        <w:numPr>
+          <w:ilvl w:val="0"/>
+          <w:numId w:val="13"/>
+        </w:numPr>
+        <w:rPr>
+          <w:rFonts w:ascii="Roboto" w:eastAsia="Roboto" w:hAnsi="Roboto" w:cs="Roboto"/>
+        </w:rPr>
+      </w:pPr>
+      <w:r>
+        <w:rPr>
+          <w:rFonts w:ascii="Roboto" w:eastAsia="Roboto" w:hAnsi="Roboto" w:cs="Roboto"/>
+        </w:rPr>
+        <w:t>Now that you’ve had an introduction to Python, write down 3 goals you have for yourself and your learning during this Achievement. You can reflect on the following questions if it helps you. What do you want to learn about Python? What do you want to get out of this Achievement? Where or what do you see yourself working on after you complete this Achievement?</w:t>
+      </w:r>
+    </w:p>
+    <w:p>
+      <w:pPr>
+        <w:rPr>
+          <w:rFonts w:asciiTheme="majorHAnsi" w:hAnsiTheme="majorHAnsi"/>
+        </w:rPr>
+      </w:pPr>
+    </w:p>
+    <w:p>
+      <w:pPr>
+        <w:rPr>
+          <w:rFonts w:asciiTheme="majorHAnsi" w:hAnsiTheme="majorHAnsi"/>
+        </w:rPr>
+      </w:pPr>
+      <w:r>
+        <w:rPr>
+          <w:rFonts w:asciiTheme="majorHAnsi" w:hAnsiTheme="majorHAnsi"/>
+        </w:rPr>
+        <w:t>I’d like to become more fluent in the syntax and language, to get a solid feel for how the structure functions. I want to be comfortable indicating why I do or do not prefer this language for a particular project/prospect. Lastly, I would like to be able to learn how to integrate Python with other languages and frameworks to continually develop the best full-stack programming background I can.</w:t>
+      </w:r>
+    </w:p>
+    <w:p>
+      <w:pPr>
+        <w:pStyle w:val="Heading3"/>
         <w:rPr>
           <w:rFonts w:ascii="Oswald" w:eastAsia="Oswald" w:hAnsi="Oswald" w:cs="Oswald"/>
           <w:color w:val="000000"/>
           <w:sz w:val="32"/>
           <w:szCs w:val="32"/>
         </w:rPr>
-        <w:t>g Started with Python</w:t>
-      </w:r>
-      <w:r>
-        <w:rPr>
-          <w:color w:val="000000"/>
-          <w:sz w:val="32"/>
-          <w:szCs w:val="32"/>
-        </w:rPr>
-        <w:t xml:space="preserve"> </w:t>
-      </w:r>
-    </w:p>
-    <w:p>
-      <w:pPr>
-        <w:pStyle w:val="Heading4"/>
-        <w:rPr>
-          <w:rFonts w:ascii="Roboto" w:eastAsia="Roboto" w:hAnsi="Roboto" w:cs="Roboto"/>
-          <w:color w:val="434343"/>
-        </w:rPr>
-      </w:pPr>
-      <w:bookmarkStart w:id="7" w:name="_x9dfooi3d1lm" w:colFirst="0" w:colLast="0"/>
-      <w:bookmarkEnd w:id="7"/>
-      <w:r>
-        <w:rPr>
-          <w:rFonts w:ascii="Roboto" w:eastAsia="Roboto" w:hAnsi="Roboto" w:cs="Roboto"/>
-          <w:color w:val="434343"/>
-        </w:rPr>
-        <w:t>Learning Goals</w:t>
-      </w:r>
-    </w:p>
-    <w:p>
-      <w:pPr>
-        <w:rPr>
-          <w:rFonts w:ascii="Roboto" w:eastAsia="Roboto" w:hAnsi="Roboto" w:cs="Roboto"/>
-          <w:b/>
-          <w:sz w:val="20"/>
-          <w:szCs w:val="20"/>
-        </w:rPr>
-      </w:pPr>
-    </w:p>
-    <w:p>
-      <w:pPr>
-        <w:numPr>
-          <w:ilvl w:val="0"/>
-          <w:numId w:val="27"/>
-        </w:numPr>
-        <w:rPr>
-          <w:rFonts w:ascii="Roboto" w:eastAsia="Roboto" w:hAnsi="Roboto" w:cs="Roboto"/>
-          <w:sz w:val="20"/>
-          <w:szCs w:val="20"/>
-        </w:rPr>
-      </w:pPr>
-      <w:r>
-        <w:rPr>
-          <w:rFonts w:ascii="Roboto" w:eastAsia="Roboto" w:hAnsi="Roboto" w:cs="Roboto"/>
-          <w:sz w:val="20"/>
-          <w:szCs w:val="20"/>
-        </w:rPr>
-        <w:t>Summarize the uses and benefits of Python for web development</w:t>
-      </w:r>
-    </w:p>
-    <w:p>
-      <w:pPr>
-        <w:numPr>
-          <w:ilvl w:val="0"/>
-          <w:numId w:val="27"/>
-        </w:numPr>
-        <w:rPr>
-          <w:rFonts w:ascii="Roboto" w:eastAsia="Roboto" w:hAnsi="Roboto" w:cs="Roboto"/>
-          <w:sz w:val="20"/>
-          <w:szCs w:val="20"/>
-        </w:rPr>
-      </w:pPr>
-      <w:r>
-        <w:rPr>
-          <w:rFonts w:ascii="Roboto" w:eastAsia="Roboto" w:hAnsi="Roboto" w:cs="Roboto"/>
-          <w:sz w:val="20"/>
-          <w:szCs w:val="20"/>
-        </w:rPr>
-        <w:t>Prepare your developer environment for programming with Python</w:t>
-      </w:r>
-    </w:p>
-    <w:p>
-      <w:pPr>
-        <w:rPr>
-          <w:rFonts w:ascii="Roboto" w:eastAsia="Roboto" w:hAnsi="Roboto" w:cs="Roboto"/>
-          <w:sz w:val="20"/>
-          <w:szCs w:val="20"/>
-        </w:rPr>
-      </w:pPr>
-    </w:p>
-    <w:p>
-      <w:pPr>
-        <w:pStyle w:val="Heading4"/>
-        <w:rPr>
-          <w:rFonts w:ascii="Roboto" w:eastAsia="Roboto" w:hAnsi="Roboto" w:cs="Roboto"/>
-          <w:color w:val="434343"/>
-        </w:rPr>
-      </w:pPr>
-      <w:bookmarkStart w:id="8" w:name="_lhdyjedccsxq" w:colFirst="0" w:colLast="0"/>
-      <w:bookmarkEnd w:id="8"/>
-      <w:r>
-        <w:rPr>
-          <w:rFonts w:ascii="Roboto" w:eastAsia="Roboto" w:hAnsi="Roboto" w:cs="Roboto"/>
-          <w:color w:val="434343"/>
-        </w:rPr>
-        <w:t>Reflection Questions</w:t>
-      </w:r>
-    </w:p>
-    <w:p>
-      <w:pPr>
-        <w:rPr>
-          <w:rFonts w:ascii="Roboto" w:eastAsia="Roboto" w:hAnsi="Roboto" w:cs="Roboto"/>
-          <w:sz w:val="20"/>
-          <w:szCs w:val="20"/>
-        </w:rPr>
-      </w:pPr>
-    </w:p>
-    <w:p>
-      <w:pPr>
-        <w:numPr>
-          <w:ilvl w:val="0"/>
-          <w:numId w:val="13"/>
-        </w:numPr>
-        <w:rPr>
-          <w:rFonts w:ascii="Roboto" w:eastAsia="Roboto" w:hAnsi="Roboto" w:cs="Roboto"/>
-        </w:rPr>
-      </w:pPr>
-      <w:r>
-        <w:rPr>
-          <w:rFonts w:ascii="Roboto" w:eastAsia="Roboto" w:hAnsi="Roboto" w:cs="Roboto"/>
-        </w:rPr>
-        <w:t>In your own words, what is the difference between frontend and backen</w:t>
-      </w:r>
-      <w:r>
-        <w:rPr>
-          <w:rFonts w:ascii="Roboto" w:eastAsia="Roboto" w:hAnsi="Roboto" w:cs="Roboto"/>
-        </w:rPr>
-        <w:t>d web development? If you were hired to work on backend programming for a web application, what kinds of operations would you be working on?</w:t>
-      </w:r>
-    </w:p>
-    <w:p>
-      <w:pPr>
-        <w:ind w:left="360"/>
-        <w:rPr>
-          <w:rFonts w:asciiTheme="majorHAnsi" w:eastAsia="Roboto" w:hAnsiTheme="majorHAnsi" w:cs="Roboto"/>
-        </w:rPr>
-      </w:pPr>
-    </w:p>
-    <w:p>
-      <w:pPr>
-        <w:ind w:left="360"/>
-        <w:rPr>
-          <w:rFonts w:asciiTheme="majorHAnsi" w:eastAsia="Roboto" w:hAnsiTheme="majorHAnsi" w:cs="Roboto"/>
-        </w:rPr>
-      </w:pPr>
-      <w:r>
-        <w:rPr>
-          <w:rFonts w:asciiTheme="majorHAnsi" w:eastAsia="Roboto" w:hAnsiTheme="majorHAnsi" w:cs="Roboto"/>
-        </w:rPr>
-        <w:t>Frontend development deals with all that a user/consumer/client sees, touches and interacts with. Backend development is the server and business logic that enables the front end to return the results it is designed to achieve. If I was hired to do backend development, I would likely be working with databases, authentication and authorization, security, APIs and the like.</w:t>
-      </w:r>
-    </w:p>
-    <w:p>
-      <w:pPr>
-        <w:rPr>
-          <w:rFonts w:ascii="Roboto" w:eastAsia="Roboto" w:hAnsi="Roboto" w:cs="Roboto"/>
-        </w:rPr>
-      </w:pPr>
-    </w:p>
-    <w:p>
-      <w:pPr>
-        <w:numPr>
-          <w:ilvl w:val="0"/>
-          <w:numId w:val="13"/>
-        </w:numPr>
-        <w:rPr>
-          <w:rFonts w:ascii="Roboto" w:eastAsia="Roboto" w:hAnsi="Roboto" w:cs="Roboto"/>
-        </w:rPr>
-      </w:pPr>
-      <w:r>
-        <w:rPr>
-          <w:rFonts w:ascii="Roboto" w:eastAsia="Roboto" w:hAnsi="Roboto" w:cs="Roboto"/>
-        </w:rPr>
-        <w:t>Imagine you’re working as a full-stack developer in the near future. Your team is asking for your advice on whethe</w:t>
-      </w:r>
-      <w:r>
-        <w:rPr>
-          <w:rFonts w:ascii="Roboto" w:eastAsia="Roboto" w:hAnsi="Roboto" w:cs="Roboto"/>
-        </w:rPr>
-        <w:t xml:space="preserve">r to use JavaScript or Python for a project, and you think Python would be the better choice. How would you explain the similarities and differences between the two languages to your team? Drawing from what you learned in this Exercise, what reasons would </w:t>
-      </w:r>
-      <w:r>
-        <w:rPr>
-          <w:rFonts w:ascii="Roboto" w:eastAsia="Roboto" w:hAnsi="Roboto" w:cs="Roboto"/>
-        </w:rPr>
-        <w:t xml:space="preserve">you give to convince your team that Python is the better option? </w:t>
-      </w:r>
-    </w:p>
-    <w:p>
-      <w:pPr>
-        <w:ind w:firstLine="720"/>
-        <w:rPr>
-          <w:rFonts w:ascii="Roboto" w:eastAsia="Roboto" w:hAnsi="Roboto" w:cs="Roboto"/>
-          <w:i/>
-        </w:rPr>
-      </w:pPr>
-      <w:r>
-        <w:rPr>
-          <w:rFonts w:ascii="Roboto" w:eastAsia="Roboto" w:hAnsi="Roboto" w:cs="Roboto"/>
-          <w:i/>
-        </w:rPr>
-        <w:t>(Hint: refer to the Exercise section “The Benefits of Developing with Python”)</w:t>
-      </w:r>
-    </w:p>
-    <w:p>
-      <w:pPr>
-        <w:ind w:firstLine="720"/>
-        <w:rPr>
-          <w:rFonts w:ascii="Roboto" w:eastAsia="Roboto" w:hAnsi="Roboto" w:cs="Roboto"/>
-          <w:i/>
-        </w:rPr>
-      </w:pPr>
-    </w:p>
-    <w:p>
-      <w:pPr>
-        <w:rPr>
-          <w:rFonts w:asciiTheme="majorHAnsi" w:eastAsia="Roboto" w:hAnsiTheme="majorHAnsi" w:cs="Roboto"/>
-        </w:rPr>
-      </w:pPr>
-      <w:r>
-        <w:rPr>
-          <w:rFonts w:asciiTheme="majorHAnsi" w:eastAsia="Roboto" w:hAnsiTheme="majorHAnsi" w:cs="Roboto"/>
-        </w:rPr>
-        <w:t>The benefits of using Python are in its readability and its ease of maintenance. Its dynamic typing allows for quicker debugging, and there is a massive amount of community support that helps to ensure a continued high level product.</w:t>
-      </w:r>
-    </w:p>
-    <w:p>
-      <w:pPr>
-        <w:ind w:left="720"/>
-        <w:rPr>
-          <w:rFonts w:ascii="Roboto" w:eastAsia="Roboto" w:hAnsi="Roboto" w:cs="Roboto"/>
-        </w:rPr>
-      </w:pPr>
-    </w:p>
-    <w:p>
-      <w:pPr>
-        <w:numPr>
-          <w:ilvl w:val="0"/>
-          <w:numId w:val="13"/>
-        </w:numPr>
-        <w:rPr>
-          <w:rFonts w:ascii="Roboto" w:eastAsia="Roboto" w:hAnsi="Roboto" w:cs="Roboto"/>
-        </w:rPr>
-      </w:pPr>
-      <w:r>
-        <w:rPr>
-          <w:rFonts w:ascii="Roboto" w:eastAsia="Roboto" w:hAnsi="Roboto" w:cs="Roboto"/>
-        </w:rPr>
-        <w:lastRenderedPageBreak/>
-        <w:t>Now that you’ve had an introduction to Python, write down 3 goals you have for yourself and your learning during this Achievement. You can reflect on the following questions if it helps you. What do you want to learn about Python? What do you want to get o</w:t>
-      </w:r>
-      <w:r>
-        <w:rPr>
-          <w:rFonts w:ascii="Roboto" w:eastAsia="Roboto" w:hAnsi="Roboto" w:cs="Roboto"/>
-        </w:rPr>
-        <w:t>ut of this Achievement? Where or what do you see yourself working on after you complete this Achievement?</w:t>
-      </w:r>
-    </w:p>
-    <w:p>
-      <w:pPr>
-        <w:rPr>
-          <w:rFonts w:asciiTheme="majorHAnsi" w:hAnsiTheme="majorHAnsi"/>
-        </w:rPr>
-      </w:pPr>
-    </w:p>
-    <w:p>
-      <w:pPr>
-        <w:rPr>
-          <w:rFonts w:asciiTheme="majorHAnsi" w:hAnsiTheme="majorHAnsi"/>
-        </w:rPr>
-      </w:pPr>
-      <w:r>
-        <w:rPr>
-          <w:rFonts w:asciiTheme="majorHAnsi" w:hAnsiTheme="majorHAnsi"/>
-        </w:rPr>
-        <w:t>I’d like to become more fluent in the syntax and language, to get a solid feel for how the structure functions. I want to be comfortable indicating why I do or do not prefer this language for a particular project/prospect. Lastly, I would like to be able to learn how to integrate Python with other languages and frameworks to continually develop the best full-stack programming background I can.</w:t>
-      </w:r>
-      <w:bookmarkStart w:id="9" w:name="_GoBack"/>
+      </w:pPr>
+      <w:bookmarkStart w:id="9" w:name="_f65twerr60hb" w:colFirst="0" w:colLast="0"/>
       <w:bookmarkEnd w:id="9"/>
-    </w:p>
-    <w:p>
-      <w:pPr>
-        <w:pStyle w:val="Heading3"/>
+      <w:r>
         <w:rPr>
           <w:rFonts w:ascii="Oswald" w:eastAsia="Oswald" w:hAnsi="Oswald" w:cs="Oswald"/>
           <w:color w:val="000000"/>
           <w:sz w:val="32"/>
           <w:szCs w:val="32"/>
         </w:rPr>
-      </w:pPr>
-      <w:bookmarkStart w:id="10" w:name="_f65twerr60hb" w:colFirst="0" w:colLast="0"/>
+        <w:t>Exercise 1.2: Data Types in Python</w:t>
+      </w:r>
+    </w:p>
+    <w:p>
+      <w:pPr>
+        <w:pStyle w:val="Heading4"/>
+        <w:rPr>
+          <w:rFonts w:ascii="Roboto" w:eastAsia="Roboto" w:hAnsi="Roboto" w:cs="Roboto"/>
+          <w:color w:val="434343"/>
+        </w:rPr>
+      </w:pPr>
+      <w:bookmarkStart w:id="10" w:name="_seb8kfyypchd" w:colFirst="0" w:colLast="0"/>
       <w:bookmarkEnd w:id="10"/>
-      <w:r>
-        <w:rPr>
-          <w:rFonts w:ascii="Oswald" w:eastAsia="Oswald" w:hAnsi="Oswald" w:cs="Oswald"/>
-          <w:color w:val="000000"/>
-          <w:sz w:val="32"/>
-          <w:szCs w:val="32"/>
-        </w:rPr>
-        <w:t>Exercise 1.2: Data Types in Python</w:t>
-      </w:r>
-    </w:p>
-    <w:p>
-      <w:pPr>
-        <w:pStyle w:val="Heading4"/>
-        <w:rPr>
-          <w:rFonts w:ascii="Roboto" w:eastAsia="Roboto" w:hAnsi="Roboto" w:cs="Roboto"/>
-          <w:color w:val="434343"/>
-        </w:rPr>
-      </w:pPr>
-      <w:bookmarkStart w:id="11" w:name="_seb8kfyypchd" w:colFirst="0" w:colLast="0"/>
-      <w:bookmarkEnd w:id="11"/>
       <w:r>
         <w:rPr>
           <w:rFonts w:ascii="Roboto" w:eastAsia="Roboto" w:hAnsi="Roboto" w:cs="Roboto"/>
@@ -1085,8 +993,8 @@
           <w:color w:val="434343"/>
         </w:rPr>
       </w:pPr>
-      <w:bookmarkStart w:id="12" w:name="_oqy7eaze6wyd" w:colFirst="0" w:colLast="0"/>
-      <w:bookmarkEnd w:id="12"/>
+      <w:bookmarkStart w:id="11" w:name="_oqy7eaze6wyd" w:colFirst="0" w:colLast="0"/>
+      <w:bookmarkEnd w:id="11"/>
       <w:r>
         <w:rPr>
           <w:rFonts w:ascii="Roboto" w:eastAsia="Roboto" w:hAnsi="Roboto" w:cs="Roboto"/>
@@ -1140,15 +1048,7 @@
           <w:sz w:val="20"/>
           <w:szCs w:val="20"/>
         </w:rPr>
-        <w:t xml:space="preserve"> Shell instead of Python’s default shell. What reasons would you give to explain the benefits of</w:t>
-      </w:r>
-      <w:r>
-        <w:rPr>
-          <w:rFonts w:ascii="Roboto" w:eastAsia="Roboto" w:hAnsi="Roboto" w:cs="Roboto"/>
-          <w:sz w:val="20"/>
-          <w:szCs w:val="20"/>
-        </w:rPr>
-        <w:t xml:space="preserve"> using the </w:t>
+        <w:t xml:space="preserve"> Shell instead of Python’s default shell. What reasons would you give to explain the benefits of using the </w:t>
       </w:r>
       <w:proofErr w:type="spellStart"/>
       <w:r>
@@ -1172,11 +1072,54 @@
     <w:p>
       <w:pPr>
         <w:rPr>
-          <w:rFonts w:ascii="Roboto" w:eastAsia="Roboto" w:hAnsi="Roboto" w:cs="Roboto"/>
-          <w:sz w:val="20"/>
-          <w:szCs w:val="20"/>
-        </w:rPr>
-      </w:pPr>
+          <w:rFonts w:asciiTheme="majorHAnsi" w:eastAsia="Roboto" w:hAnsiTheme="majorHAnsi" w:cs="Roboto"/>
+        </w:rPr>
+      </w:pPr>
+      <w:r>
+        <w:rPr>
+          <w:rFonts w:asciiTheme="majorHAnsi" w:eastAsia="Roboto" w:hAnsiTheme="majorHAnsi" w:cs="Roboto"/>
+        </w:rPr>
+        <w:t xml:space="preserve">The </w:t>
+      </w:r>
+      <w:proofErr w:type="spellStart"/>
+      <w:r>
+        <w:rPr>
+          <w:rFonts w:asciiTheme="majorHAnsi" w:eastAsia="Roboto" w:hAnsiTheme="majorHAnsi" w:cs="Roboto"/>
+        </w:rPr>
+        <w:t>iPython</w:t>
+      </w:r>
+      <w:proofErr w:type="spellEnd"/>
+      <w:r>
+        <w:rPr>
+          <w:rFonts w:asciiTheme="majorHAnsi" w:eastAsia="Roboto" w:hAnsiTheme="majorHAnsi" w:cs="Roboto"/>
+        </w:rPr>
+        <w:t xml:space="preserve"> shell has really beneficial features including automatic indentation, syntax colorization, and code completion which </w:t>
+      </w:r>
+      <w:proofErr w:type="gramStart"/>
+      <w:r>
+        <w:rPr>
+          <w:rFonts w:asciiTheme="majorHAnsi" w:eastAsia="Roboto" w:hAnsiTheme="majorHAnsi" w:cs="Roboto"/>
+        </w:rPr>
+        <w:t>increases</w:t>
+      </w:r>
+      <w:proofErr w:type="gramEnd"/>
+      <w:r>
+        <w:rPr>
+          <w:rFonts w:asciiTheme="majorHAnsi" w:eastAsia="Roboto" w:hAnsiTheme="majorHAnsi" w:cs="Roboto"/>
+        </w:rPr>
+        <w:t xml:space="preserve"> readability and speed of use.</w:t>
+      </w:r>
+    </w:p>
+    <w:p>
+      <w:pPr>
+        <w:rPr>
+          <w:rFonts w:ascii="Roboto" w:eastAsia="Roboto" w:hAnsi="Roboto" w:cs="Roboto"/>
+          <w:sz w:val="20"/>
+          <w:szCs w:val="20"/>
+        </w:rPr>
+      </w:pPr>
+      <w:bookmarkStart w:id="12" w:name="_GoBack"/>
+      <w:bookmarkEnd w:id="12"/>
     </w:p>
     <w:p>
       <w:pPr>
@@ -1196,15 +1139,7 @@
           <w:sz w:val="20"/>
           <w:szCs w:val="20"/>
         </w:rPr>
-        <w:t>Python has a host of different data types that allow you to store and organize information. List 4 examples of data types that Python recognizes, briefly define them, and indicate whether they are scalar or n</w:t>
-      </w:r>
-      <w:r>
-        <w:rPr>
-          <w:rFonts w:ascii="Roboto" w:eastAsia="Roboto" w:hAnsi="Roboto" w:cs="Roboto"/>
-          <w:sz w:val="20"/>
-          <w:szCs w:val="20"/>
-        </w:rPr>
-        <w:t>on-scalar.</w:t>
+        <w:t>Python has a host of different data types that allow you to store and organize information. List 4 examples of data types that Python recognizes, briefly define them, and indicate whether they are scalar or non-scalar.</w:t>
       </w:r>
     </w:p>
     <w:p>
@@ -1255,18 +1190,14 @@
               <w:spacing w:line="240" w:lineRule="auto"/>
               <w:jc w:val="center"/>
               <w:rPr>
-                <w:rFonts w:ascii="Roboto" w:eastAsia="Roboto" w:hAnsi="Roboto" w:cs="Roboto"/>
+                <w:rFonts w:asciiTheme="majorHAnsi" w:eastAsia="Roboto" w:hAnsiTheme="majorHAnsi" w:cs="Roboto"/>
                 <w:b/>
-                <w:sz w:val="20"/>
-                <w:szCs w:val="20"/>
               </w:rPr>
             </w:pPr>
             <w:r>
               <w:rPr>
-                <w:rFonts w:ascii="Roboto" w:eastAsia="Roboto" w:hAnsi="Roboto" w:cs="Roboto"/>
+                <w:rFonts w:asciiTheme="majorHAnsi" w:eastAsia="Roboto" w:hAnsiTheme="majorHAnsi" w:cs="Roboto"/>
                 <w:b/>
-                <w:sz w:val="20"/>
-                <w:szCs w:val="20"/>
               </w:rPr>
               <w:t>Data type</w:t>
             </w:r>
@@ -1289,18 +1220,14 @@
               <w:spacing w:line="240" w:lineRule="auto"/>
               <w:jc w:val="center"/>
               <w:rPr>
-                <w:rFonts w:ascii="Roboto" w:eastAsia="Roboto" w:hAnsi="Roboto" w:cs="Roboto"/>
+                <w:rFonts w:asciiTheme="majorHAnsi" w:eastAsia="Roboto" w:hAnsiTheme="majorHAnsi" w:cs="Roboto"/>
                 <w:b/>
-                <w:sz w:val="20"/>
-                <w:szCs w:val="20"/>
               </w:rPr>
             </w:pPr>
             <w:r>
               <w:rPr>
-                <w:rFonts w:ascii="Roboto" w:eastAsia="Roboto" w:hAnsi="Roboto" w:cs="Roboto"/>
+                <w:rFonts w:asciiTheme="majorHAnsi" w:eastAsia="Roboto" w:hAnsiTheme="majorHAnsi" w:cs="Roboto"/>
                 <w:b/>
-                <w:sz w:val="20"/>
-                <w:szCs w:val="20"/>
               </w:rPr>
               <w:t>Definition</w:t>
             </w:r>
@@ -1323,18 +1250,14 @@
               <w:spacing w:line="240" w:lineRule="auto"/>
               <w:jc w:val="center"/>
               <w:rPr>
-                <w:rFonts w:ascii="Roboto" w:eastAsia="Roboto" w:hAnsi="Roboto" w:cs="Roboto"/>
+                <w:rFonts w:asciiTheme="majorHAnsi" w:eastAsia="Roboto" w:hAnsiTheme="majorHAnsi" w:cs="Roboto"/>
                 <w:b/>
-                <w:sz w:val="20"/>
-                <w:szCs w:val="20"/>
               </w:rPr>
             </w:pPr>
             <w:r>
               <w:rPr>
-                <w:rFonts w:ascii="Roboto" w:eastAsia="Roboto" w:hAnsi="Roboto" w:cs="Roboto"/>
+                <w:rFonts w:asciiTheme="majorHAnsi" w:eastAsia="Roboto" w:hAnsiTheme="majorHAnsi" w:cs="Roboto"/>
                 <w:b/>
-                <w:sz w:val="20"/>
-                <w:szCs w:val="20"/>
               </w:rPr>
               <w:t>Scalar or Non-Scalar?</w:t>
             </w:r>
@@ -1358,11 +1281,15 @@
               <w:widowControl w:val="0"/>
               <w:spacing w:line="240" w:lineRule="auto"/>
               <w:rPr>
-                <w:rFonts w:ascii="Roboto" w:eastAsia="Roboto" w:hAnsi="Roboto" w:cs="Roboto"/>
-                <w:sz w:val="20"/>
-                <w:szCs w:val="20"/>
+                <w:rFonts w:asciiTheme="majorHAnsi" w:eastAsia="Roboto" w:hAnsiTheme="majorHAnsi" w:cs="Roboto"/>
               </w:rPr>
             </w:pPr>
+            <w:r>
+              <w:rPr>
+                <w:rFonts w:asciiTheme="majorHAnsi" w:eastAsia="Roboto" w:hAnsiTheme="majorHAnsi" w:cs="Roboto"/>
+              </w:rPr>
+              <w:t>Tuple</w:t>
+            </w:r>
           </w:p>
         </w:tc>
         <w:tc>
@@ -1381,11 +1308,15 @@
               <w:widowControl w:val="0"/>
               <w:spacing w:line="240" w:lineRule="auto"/>
               <w:rPr>
-                <w:rFonts w:ascii="Roboto" w:eastAsia="Roboto" w:hAnsi="Roboto" w:cs="Roboto"/>
-                <w:sz w:val="20"/>
-                <w:szCs w:val="20"/>
+                <w:rFonts w:asciiTheme="majorHAnsi" w:eastAsia="Roboto" w:hAnsiTheme="majorHAnsi" w:cs="Roboto"/>
               </w:rPr>
             </w:pPr>
+            <w:r>
+              <w:rPr>
+                <w:rFonts w:asciiTheme="majorHAnsi" w:eastAsia="Roboto" w:hAnsiTheme="majorHAnsi" w:cs="Roboto"/>
+              </w:rPr>
+              <w:t>Linear arrays storing multiple values of any type</w:t>
+            </w:r>
           </w:p>
         </w:tc>
         <w:tc>
@@ -1404,11 +1335,15 @@
               <w:widowControl w:val="0"/>
               <w:spacing w:line="240" w:lineRule="auto"/>
               <w:rPr>
-                <w:rFonts w:ascii="Roboto" w:eastAsia="Roboto" w:hAnsi="Roboto" w:cs="Roboto"/>
-                <w:sz w:val="20"/>
-                <w:szCs w:val="20"/>
+                <w:rFonts w:asciiTheme="majorHAnsi" w:eastAsia="Roboto" w:hAnsiTheme="majorHAnsi" w:cs="Roboto"/>
               </w:rPr>
             </w:pPr>
+            <w:r>
+              <w:rPr>
+                <w:rFonts w:asciiTheme="majorHAnsi" w:eastAsia="Roboto" w:hAnsiTheme="majorHAnsi" w:cs="Roboto"/>
+              </w:rPr>
+              <w:t>Non-scalar</w:t>
+            </w:r>
           </w:p>
         </w:tc>
       </w:tr>
@@ -1429,11 +1364,15 @@
               <w:widowControl w:val="0"/>
               <w:spacing w:line="240" w:lineRule="auto"/>
               <w:rPr>
-                <w:rFonts w:ascii="Roboto" w:eastAsia="Roboto" w:hAnsi="Roboto" w:cs="Roboto"/>
-                <w:sz w:val="20"/>
-                <w:szCs w:val="20"/>
+                <w:rFonts w:asciiTheme="majorHAnsi" w:eastAsia="Roboto" w:hAnsiTheme="majorHAnsi" w:cs="Roboto"/>
               </w:rPr>
             </w:pPr>
+            <w:r>
+              <w:rPr>
+                <w:rFonts w:asciiTheme="majorHAnsi" w:eastAsia="Roboto" w:hAnsiTheme="majorHAnsi" w:cs="Roboto"/>
+              </w:rPr>
+              <w:t>List</w:t>
+            </w:r>
           </w:p>
         </w:tc>
         <w:tc>
@@ -1452,11 +1391,15 @@
               <w:widowControl w:val="0"/>
               <w:spacing w:line="240" w:lineRule="auto"/>
               <w:rPr>
-                <w:rFonts w:ascii="Roboto" w:eastAsia="Roboto" w:hAnsi="Roboto" w:cs="Roboto"/>
-                <w:sz w:val="20"/>
-                <w:szCs w:val="20"/>
+                <w:rFonts w:asciiTheme="majorHAnsi" w:eastAsia="Roboto" w:hAnsiTheme="majorHAnsi" w:cs="Roboto"/>
               </w:rPr>
             </w:pPr>
+            <w:r>
+              <w:rPr>
+                <w:rFonts w:asciiTheme="majorHAnsi" w:eastAsia="Roboto" w:hAnsiTheme="majorHAnsi" w:cs="Roboto"/>
+              </w:rPr>
+              <w:t>Mutable sequence of characters that must be wrapped in [ ]</w:t>
+            </w:r>
           </w:p>
         </w:tc>
         <w:tc>
@@ -1475,11 +1418,15 @@
               <w:widowControl w:val="0"/>
               <w:spacing w:line="240" w:lineRule="auto"/>
               <w:rPr>
-                <w:rFonts w:ascii="Roboto" w:eastAsia="Roboto" w:hAnsi="Roboto" w:cs="Roboto"/>
-                <w:sz w:val="20"/>
-                <w:szCs w:val="20"/>
+                <w:rFonts w:asciiTheme="majorHAnsi" w:eastAsia="Roboto" w:hAnsiTheme="majorHAnsi" w:cs="Roboto"/>
               </w:rPr>
             </w:pPr>
+            <w:r>
+              <w:rPr>
+                <w:rFonts w:asciiTheme="majorHAnsi" w:eastAsia="Roboto" w:hAnsiTheme="majorHAnsi" w:cs="Roboto"/>
+              </w:rPr>
+              <w:t>Non-scalar</w:t>
+            </w:r>
           </w:p>
         </w:tc>
       </w:tr>
@@ -1500,11 +1447,15 @@
               <w:widowControl w:val="0"/>
               <w:spacing w:line="240" w:lineRule="auto"/>
               <w:rPr>
-                <w:rFonts w:ascii="Roboto" w:eastAsia="Roboto" w:hAnsi="Roboto" w:cs="Roboto"/>
-                <w:sz w:val="20"/>
-                <w:szCs w:val="20"/>
+                <w:rFonts w:asciiTheme="majorHAnsi" w:eastAsia="Roboto" w:hAnsiTheme="majorHAnsi" w:cs="Roboto"/>
               </w:rPr>
             </w:pPr>
+            <w:r>
+              <w:rPr>
+                <w:rFonts w:asciiTheme="majorHAnsi" w:eastAsia="Roboto" w:hAnsiTheme="majorHAnsi" w:cs="Roboto"/>
+              </w:rPr>
+              <w:t>String</w:t>
+            </w:r>
           </w:p>
         </w:tc>
         <w:tc>
@@ -1523,11 +1474,15 @@
               <w:widowControl w:val="0"/>
               <w:spacing w:line="240" w:lineRule="auto"/>
               <w:rPr>
-                <w:rFonts w:ascii="Roboto" w:eastAsia="Roboto" w:hAnsi="Roboto" w:cs="Roboto"/>
-                <w:sz w:val="20"/>
-                <w:szCs w:val="20"/>
+                <w:rFonts w:asciiTheme="majorHAnsi" w:eastAsia="Roboto" w:hAnsiTheme="majorHAnsi" w:cs="Roboto"/>
               </w:rPr>
             </w:pPr>
+            <w:r>
+              <w:rPr>
+                <w:rFonts w:asciiTheme="majorHAnsi" w:eastAsia="Roboto" w:hAnsiTheme="majorHAnsi" w:cs="Roboto"/>
+              </w:rPr>
+              <w:t>Immutable sequence of characters wrapped in “ ”</w:t>
+            </w:r>
           </w:p>
         </w:tc>
         <w:tc>
@@ -1546,11 +1501,15 @@
               <w:widowControl w:val="0"/>
               <w:spacing w:line="240" w:lineRule="auto"/>
               <w:rPr>
-                <w:rFonts w:ascii="Roboto" w:eastAsia="Roboto" w:hAnsi="Roboto" w:cs="Roboto"/>
-                <w:sz w:val="20"/>
-                <w:szCs w:val="20"/>
+                <w:rFonts w:asciiTheme="majorHAnsi" w:eastAsia="Roboto" w:hAnsiTheme="majorHAnsi" w:cs="Roboto"/>
               </w:rPr>
             </w:pPr>
+            <w:r>
+              <w:rPr>
+                <w:rFonts w:asciiTheme="majorHAnsi" w:eastAsia="Roboto" w:hAnsiTheme="majorHAnsi" w:cs="Roboto"/>
+              </w:rPr>
+              <w:t>Non-scalar</w:t>
+            </w:r>
           </w:p>
         </w:tc>
       </w:tr>
@@ -1571,11 +1530,15 @@
               <w:widowControl w:val="0"/>
               <w:spacing w:line="240" w:lineRule="auto"/>
               <w:rPr>
-                <w:rFonts w:ascii="Roboto" w:eastAsia="Roboto" w:hAnsi="Roboto" w:cs="Roboto"/>
-                <w:sz w:val="20"/>
-                <w:szCs w:val="20"/>
+                <w:rFonts w:asciiTheme="majorHAnsi" w:eastAsia="Roboto" w:hAnsiTheme="majorHAnsi" w:cs="Roboto"/>
               </w:rPr>
             </w:pPr>
+            <w:r>
+              <w:rPr>
+                <w:rFonts w:asciiTheme="majorHAnsi" w:eastAsia="Roboto" w:hAnsiTheme="majorHAnsi" w:cs="Roboto"/>
+              </w:rPr>
+              <w:t>Dictionary</w:t>
+            </w:r>
           </w:p>
         </w:tc>
         <w:tc>
@@ -1594,11 +1557,15 @@
               <w:widowControl w:val="0"/>
               <w:spacing w:line="240" w:lineRule="auto"/>
               <w:rPr>
-                <w:rFonts w:ascii="Roboto" w:eastAsia="Roboto" w:hAnsi="Roboto" w:cs="Roboto"/>
-                <w:sz w:val="20"/>
-                <w:szCs w:val="20"/>
+                <w:rFonts w:asciiTheme="majorHAnsi" w:eastAsia="Roboto" w:hAnsiTheme="majorHAnsi" w:cs="Roboto"/>
               </w:rPr>
             </w:pPr>
+            <w:r>
+              <w:rPr>
+                <w:rFonts w:asciiTheme="majorHAnsi" w:eastAsia="Roboto" w:hAnsiTheme="majorHAnsi" w:cs="Roboto"/>
+              </w:rPr>
+              <w:t>Set of items, unordered, created and stored in a key-value pair, each key being unique.</w:t>
+            </w:r>
           </w:p>
         </w:tc>
         <w:tc>
@@ -1617,11 +1584,15 @@
               <w:widowControl w:val="0"/>
               <w:spacing w:line="240" w:lineRule="auto"/>
               <w:rPr>
-                <w:rFonts w:ascii="Roboto" w:eastAsia="Roboto" w:hAnsi="Roboto" w:cs="Roboto"/>
-                <w:sz w:val="20"/>
-                <w:szCs w:val="20"/>
+                <w:rFonts w:asciiTheme="majorHAnsi" w:eastAsia="Roboto" w:hAnsiTheme="majorHAnsi" w:cs="Roboto"/>
               </w:rPr>
             </w:pPr>
+            <w:r>
+              <w:rPr>
+                <w:rFonts w:asciiTheme="majorHAnsi" w:eastAsia="Roboto" w:hAnsiTheme="majorHAnsi" w:cs="Roboto"/>
+              </w:rPr>
+              <w:t>Non-scalar</w:t>
+            </w:r>
           </w:p>
         </w:tc>
       </w:tr>
@@ -1667,6 +1638,28 @@
     </w:p>
     <w:p>
       <w:pPr>
+        <w:rPr>
+          <w:rFonts w:asciiTheme="majorHAnsi" w:eastAsia="Roboto" w:hAnsiTheme="majorHAnsi" w:cs="Roboto"/>
+        </w:rPr>
+      </w:pPr>
+      <w:r>
+        <w:rPr>
+          <w:rFonts w:asciiTheme="majorHAnsi" w:eastAsia="Roboto" w:hAnsiTheme="majorHAnsi" w:cs="Roboto"/>
+        </w:rPr>
+        <w:t>The primary difference between tuples and lists is that lists are mutable – can be changed - and tuples are immutable – remain the same.</w:t>
+      </w:r>
+    </w:p>
+    <w:p>
+      <w:pPr>
+        <w:rPr>
+          <w:rFonts w:ascii="Roboto" w:eastAsia="Roboto" w:hAnsi="Roboto" w:cs="Roboto"/>
+          <w:sz w:val="20"/>
+          <w:szCs w:val="20"/>
+        </w:rPr>
+      </w:pPr>
+    </w:p>
+    <w:p>
+      <w:pPr>
         <w:numPr>
           <w:ilvl w:val="0"/>
           <w:numId w:val="26"/>
@@ -1678,24 +1671,7 @@
           <w:sz w:val="20"/>
           <w:szCs w:val="20"/>
         </w:rPr>
-        <w:lastRenderedPageBreak/>
-        <w:t>In the task for this Exercise, you decided what you thought was the most suitable data structure for storing all the information for a recipe. Now, imagine you’re creating a language-learning app that helps users memorize vocabulary through flashcards. Use</w:t>
-      </w:r>
-      <w:r>
-        <w:rPr>
-          <w:rFonts w:ascii="Roboto" w:eastAsia="Roboto" w:hAnsi="Roboto" w:cs="Roboto"/>
-          <w:sz w:val="20"/>
-          <w:szCs w:val="20"/>
-        </w:rPr>
-        <w:t>rs can input vocabulary words, definitions, and their category (noun, verb, etc.) into the flashcards. They can then quiz themselves by flipping through the flashcards. Think about the necessary data types and what would be the most suitable data structure</w:t>
-      </w:r>
-      <w:r>
-        <w:rPr>
-          <w:rFonts w:ascii="Roboto" w:eastAsia="Roboto" w:hAnsi="Roboto" w:cs="Roboto"/>
-          <w:sz w:val="20"/>
-          <w:szCs w:val="20"/>
-        </w:rPr>
-        <w:t xml:space="preserve"> for this language-learning app. </w:t>
+        <w:t xml:space="preserve">In the task for this Exercise, you decided what you thought was the most suitable data structure for storing all the information for a recipe. Now, imagine you’re creating a language-learning app that helps users memorize vocabulary through flashcards. Users can input vocabulary words, definitions, and their category (noun, verb, etc.) into the flashcards. They can then quiz themselves by flipping through the flashcards. Think about the necessary data types and what would be the most suitable data structure for this language-learning app. </w:t>
       </w:r>
       <w:proofErr w:type="gramStart"/>
       <w:r>
@@ -1713,20 +1689,26 @@
           <w:sz w:val="20"/>
           <w:szCs w:val="20"/>
         </w:rPr>
-        <w:t xml:space="preserve"> tuples, lists, and dictionaries, which would you choose? Think about their respective advantages and limitations, and where flexibility might be useful if you were to continue developing the language-learning app be</w:t>
-      </w:r>
-      <w:r>
-        <w:rPr>
-          <w:rFonts w:ascii="Roboto" w:eastAsia="Roboto" w:hAnsi="Roboto" w:cs="Roboto"/>
-          <w:sz w:val="20"/>
-          <w:szCs w:val="20"/>
-        </w:rPr>
-        <w:t>yond vocabulary memorization.</w:t>
+        <w:t xml:space="preserve"> tuples, lists, and dictionaries, which would you choose? Think about their respective advantages and limitations, and where flexibility might be useful if you were to continue developing the language-learning app beyond vocabulary memorization.</w:t>
       </w:r>
       <w:r>
         <w:t xml:space="preserve"> </w:t>
       </w:r>
     </w:p>
+    <w:p>
+      <w:pPr>
+        <w:rPr>
+          <w:rFonts w:asciiTheme="majorHAnsi" w:hAnsiTheme="majorHAnsi"/>
+        </w:rPr>
+      </w:pPr>
+      <w:r>
+        <w:rPr>
+          <w:rFonts w:asciiTheme="majorHAnsi" w:hAnsiTheme="majorHAnsi"/>
+        </w:rPr>
+        <w:t>I would use a dictionary in this case. The key-value pairing lends itself well to the type of data that needs storing, the ability to modify the data in the future is advantageous and the fact that varying types of data can be stored opens up the potential for broader language learning as the users’ skills develop.</w:t>
+      </w:r>
+    </w:p>
+    <w:p/>
     <w:p>
       <w:pPr>
         <w:pStyle w:val="Heading3"/>
@@ -1744,6 +1726,7 @@
           <w:sz w:val="32"/>
           <w:szCs w:val="32"/>
         </w:rPr>
+        <w:lastRenderedPageBreak/>
         <w:t>Exercise 1.3: Functions and Other Operations in Python</w:t>
       </w:r>
     </w:p>
@@ -1835,15 +1818,7 @@
           <w:sz w:val="20"/>
           <w:szCs w:val="20"/>
         </w:rPr>
-        <w:t>Write functions to organize</w:t>
-      </w:r>
-      <w:r>
-        <w:rPr>
-          <w:rFonts w:ascii="Roboto" w:eastAsia="Roboto" w:hAnsi="Roboto" w:cs="Roboto"/>
-          <w:sz w:val="20"/>
-          <w:szCs w:val="20"/>
-        </w:rPr>
-        <w:t xml:space="preserve"> Python code</w:t>
+        <w:t>Write functions to organize Python code</w:t>
       </w:r>
     </w:p>
     <w:p>
@@ -1985,15 +1960,7 @@
           <w:sz w:val="20"/>
           <w:szCs w:val="20"/>
         </w:rPr>
-        <w:t xml:space="preserve"> state</w:t>
-      </w:r>
-      <w:r>
-        <w:rPr>
-          <w:rFonts w:ascii="Roboto" w:eastAsia="Roboto" w:hAnsi="Roboto" w:cs="Roboto"/>
-          <w:sz w:val="20"/>
-          <w:szCs w:val="20"/>
-        </w:rPr>
-        <w:t xml:space="preserve">ment for the following situation: </w:t>
+        <w:t xml:space="preserve"> statement for the following situation: </w:t>
       </w:r>
       <w:r>
         <w:rPr>
@@ -2064,15 +2031,7 @@
           <w:sz w:val="20"/>
           <w:szCs w:val="20"/>
         </w:rPr>
-        <w:t>If the user’s input is one of those 3 destinations, the following statem</w:t>
-      </w:r>
-      <w:r>
-        <w:rPr>
-          <w:rFonts w:ascii="Roboto" w:eastAsia="Roboto" w:hAnsi="Roboto" w:cs="Roboto"/>
-          <w:sz w:val="20"/>
-          <w:szCs w:val="20"/>
-        </w:rPr>
-        <w:t>ent should be printed: “Enjoy your stay in ______!”</w:t>
+        <w:t>If the user’s input is one of those 3 destinations, the following statement should be printed: “Enjoy your stay in ______!”</w:t>
       </w:r>
     </w:p>
     <w:p>
@@ -2305,7 +2264,6 @@
           <w:sz w:val="20"/>
           <w:szCs w:val="20"/>
         </w:rPr>
-        <w:lastRenderedPageBreak/>
         <w:t>What are functions in Python? When and why are they useful?</w:t>
       </w:r>
     </w:p>
@@ -2336,15 +2294,7 @@
           <w:sz w:val="20"/>
           <w:szCs w:val="20"/>
         </w:rPr>
-        <w:t>In the section for Exercise 1 in this Learning Journal, you were asked in question 3 to set some goals for yourself while you complete this course.  In preparation for your next mentor call, make</w:t>
-      </w:r>
-      <w:r>
-        <w:rPr>
-          <w:rFonts w:ascii="Roboto" w:eastAsia="Roboto" w:hAnsi="Roboto" w:cs="Roboto"/>
-          <w:sz w:val="20"/>
-          <w:szCs w:val="20"/>
-        </w:rPr>
-        <w:t xml:space="preserve"> some notes on how you’ve progressed towards your goals so far.</w:t>
+        <w:t>In the section for Exercise 1 in this Learning Journal, you were asked in question 3 to set some goals for yourself while you complete this course.  In preparation for your next mentor call, make some notes on how you’ve progressed towards your goals so far.</w:t>
       </w:r>
     </w:p>
     <w:p>
@@ -2472,15 +2422,7 @@
           <w:sz w:val="20"/>
           <w:szCs w:val="20"/>
         </w:rPr>
-        <w:t>Why is file storage important when you’re using Python? What would h</w:t>
-      </w:r>
-      <w:r>
-        <w:rPr>
-          <w:rFonts w:ascii="Roboto" w:eastAsia="Roboto" w:hAnsi="Roboto" w:cs="Roboto"/>
-          <w:sz w:val="20"/>
-          <w:szCs w:val="20"/>
-        </w:rPr>
-        <w:t>appen if you didn’t store local files?</w:t>
+        <w:t>Why is file storage important when you’re using Python? What would happen if you didn’t store local files?</w:t>
       </w:r>
     </w:p>
     <w:p>
@@ -2646,23 +2588,7 @@
           <w:sz w:val="20"/>
           <w:szCs w:val="20"/>
         </w:rPr>
-        <w:t>You’re now more than halfway through Achievement 1! Tak</w:t>
-      </w:r>
-      <w:r>
-        <w:rPr>
-          <w:rFonts w:ascii="Roboto" w:eastAsia="Roboto" w:hAnsi="Roboto" w:cs="Roboto"/>
-          <w:sz w:val="20"/>
-          <w:szCs w:val="20"/>
-        </w:rPr>
-        <w:t>e a moment to reflect on your learning in the course so far. How is it going? What’s something you’re proud of so far? Is there something you’re struggling with? What do you need more practice with? Feel free to use these notes to guide your next mentor ca</w:t>
-      </w:r>
-      <w:r>
-        <w:rPr>
-          <w:rFonts w:ascii="Roboto" w:eastAsia="Roboto" w:hAnsi="Roboto" w:cs="Roboto"/>
-          <w:sz w:val="20"/>
-          <w:szCs w:val="20"/>
-        </w:rPr>
-        <w:t xml:space="preserve">ll. </w:t>
+        <w:t xml:space="preserve">You’re now more than halfway through Achievement 1! Take a moment to reflect on your learning in the course so far. How is it going? What’s something you’re proud of so far? Is there something you’re struggling with? What do you need more practice with? Feel free to use these notes to guide your next mentor call. </w:t>
       </w:r>
     </w:p>
     <w:p>
@@ -2789,7 +2715,6 @@
           <w:sz w:val="20"/>
           <w:szCs w:val="20"/>
         </w:rPr>
-        <w:lastRenderedPageBreak/>
         <w:t>In your own words, what is object-oriented programming? What are the benefits of OOP?</w:t>
       </w:r>
     </w:p>
@@ -2820,15 +2745,7 @@
           <w:sz w:val="20"/>
           <w:szCs w:val="20"/>
         </w:rPr>
-        <w:t>What are ob</w:t>
-      </w:r>
-      <w:r>
-        <w:rPr>
-          <w:rFonts w:ascii="Roboto" w:eastAsia="Roboto" w:hAnsi="Roboto" w:cs="Roboto"/>
-          <w:sz w:val="20"/>
-          <w:szCs w:val="20"/>
-        </w:rPr>
-        <w:t>jects and classes in Python? Come up with a real-world example to illustrate how objects and classes work.</w:t>
+        <w:t>What are objects and classes in Python? Come up with a real-world example to illustrate how objects and classes work.</w:t>
       </w:r>
     </w:p>
     <w:p>
@@ -3149,6 +3066,7 @@
           <w:sz w:val="32"/>
           <w:szCs w:val="32"/>
         </w:rPr>
+        <w:lastRenderedPageBreak/>
         <w:t>Exercise 1.6: Connecting to Databases in Python</w:t>
       </w:r>
     </w:p>
@@ -3639,16 +3557,7 @@
           <w:sz w:val="20"/>
           <w:szCs w:val="20"/>
         </w:rPr>
-        <w:lastRenderedPageBreak/>
-        <w:t>Now that you’re nearly at the end of Achievement 1, consider what you know about Python so far. What wo</w:t>
-      </w:r>
-      <w:r>
-        <w:rPr>
-          <w:rFonts w:ascii="Roboto" w:eastAsia="Roboto" w:hAnsi="Roboto" w:cs="Roboto"/>
-          <w:sz w:val="20"/>
-          <w:szCs w:val="20"/>
-        </w:rPr>
-        <w:t>uld you say are the limitations of Python as a programming language?</w:t>
+        <w:t>Now that you’re nearly at the end of Achievement 1, consider what you know about Python so far. What would you say are the limitations of Python as a programming language?</w:t>
       </w:r>
     </w:p>
     <w:p/>
@@ -3829,15 +3738,8 @@
           <w:sz w:val="20"/>
           <w:szCs w:val="20"/>
         </w:rPr>
-        <w:t>By this point, you’ve finished creating your Recipe app. How did it go? What’s something in the app that you did well with? If you were to start over, what</w:t>
-      </w:r>
-      <w:r>
-        <w:rPr>
-          <w:rFonts w:ascii="Roboto" w:eastAsia="Roboto" w:hAnsi="Roboto" w:cs="Roboto"/>
-          <w:sz w:val="20"/>
-          <w:szCs w:val="20"/>
-        </w:rPr>
-        <w:t>’s something about your app that you would change or improve?</w:t>
+        <w:lastRenderedPageBreak/>
+        <w:t>By this point, you’ve finished creating your Recipe app. How did it go? What’s something in the app that you did well with? If you were to start over, what’s something about your app that you would change or improve?</w:t>
       </w:r>
     </w:p>
     <w:p>
@@ -3867,15 +3769,7 @@
           <w:sz w:val="20"/>
           <w:szCs w:val="20"/>
         </w:rPr>
-        <w:t>Imagine you’re at a job interview. You’re asked what experience you have creating an app using Python. Taking your work for this Achievement as an example, draft how you would respond to this q</w:t>
-      </w:r>
-      <w:r>
-        <w:rPr>
-          <w:rFonts w:ascii="Roboto" w:eastAsia="Roboto" w:hAnsi="Roboto" w:cs="Roboto"/>
-          <w:sz w:val="20"/>
-          <w:szCs w:val="20"/>
-        </w:rPr>
-        <w:t>uestion.</w:t>
+        <w:t>Imagine you’re at a job interview. You’re asked what experience you have creating an app using Python. Taking your work for this Achievement as an example, draft how you would respond to this question.</w:t>
       </w:r>
     </w:p>
     <w:p>
@@ -3977,15 +3871,7 @@
           <w:sz w:val="20"/>
           <w:szCs w:val="20"/>
         </w:rPr>
-        <w:t>What was the most challenging aspect o</w:t>
-      </w:r>
-      <w:r>
-        <w:rPr>
-          <w:rFonts w:ascii="Roboto" w:eastAsia="Roboto" w:hAnsi="Roboto" w:cs="Roboto"/>
-          <w:sz w:val="20"/>
-          <w:szCs w:val="20"/>
-        </w:rPr>
-        <w:t xml:space="preserve">f this Achievement? </w:t>
+        <w:t xml:space="preserve">What was the most challenging aspect of this Achievement? </w:t>
       </w:r>
     </w:p>
     <w:p>
@@ -4045,15 +3931,7 @@
           <w:sz w:val="20"/>
           <w:szCs w:val="20"/>
         </w:rPr>
-        <w:t>Well done—you’ve now comple</w:t>
-      </w:r>
-      <w:r>
-        <w:rPr>
-          <w:rFonts w:ascii="Roboto" w:eastAsia="Roboto" w:hAnsi="Roboto" w:cs="Roboto"/>
-          <w:sz w:val="20"/>
-          <w:szCs w:val="20"/>
-        </w:rPr>
-        <w:t>ted the Learning Journal for Achievement 1. As you’ll have seen, a little metacognition can go a long way!</w:t>
+        <w:t>Well done—you’ve now completed the Learning Journal for Achievement 1. As you’ll have seen, a little metacognition can go a long way!</w:t>
       </w:r>
     </w:p>
     <w:p>
@@ -4109,15 +3987,7 @@
           <w:sz w:val="20"/>
           <w:szCs w:val="20"/>
         </w:rPr>
-        <w:t>In the final part of the learning journal for Achievement 1, you were asked if there’s anything—on reflect</w:t>
-      </w:r>
-      <w:r>
-        <w:rPr>
-          <w:rFonts w:ascii="Roboto" w:eastAsia="Roboto" w:hAnsi="Roboto" w:cs="Roboto"/>
-          <w:sz w:val="20"/>
-          <w:szCs w:val="20"/>
-        </w:rPr>
-        <w:t>ion—that you’d keep in mind and do similarly or differently during Achievement 2. Think about these questions again:</w:t>
+        <w:t>In the final part of the learning journal for Achievement 1, you were asked if there’s anything—on reflection—that you’d keep in mind and do similarly or differently during Achievement 2. Think about these questions again:</w:t>
       </w:r>
     </w:p>
     <w:p>
@@ -4158,15 +4028,7 @@
           <w:sz w:val="20"/>
           <w:szCs w:val="20"/>
         </w:rPr>
-        <w:t>Reflect on your learning</w:t>
-      </w:r>
-      <w:r>
-        <w:rPr>
-          <w:rFonts w:ascii="Roboto" w:eastAsia="Roboto" w:hAnsi="Roboto" w:cs="Roboto"/>
-          <w:sz w:val="20"/>
-          <w:szCs w:val="20"/>
-        </w:rPr>
-        <w:t xml:space="preserve"> and project work for Achievement 1. What were you most proud of? How will you repeat or build on this in Achievement 2?</w:t>
+        <w:t>Reflect on your learning and project work for Achievement 1. What were you most proud of? How will you repeat or build on this in Achievement 2?</w:t>
       </w:r>
     </w:p>
     <w:p>
@@ -4182,15 +4044,7 @@
           <w:sz w:val="20"/>
           <w:szCs w:val="20"/>
         </w:rPr>
-        <w:t>What difficulties did you encounter in the last Achievement? How did you deal with them? How could this experience prepare you for diff</w:t>
-      </w:r>
-      <w:r>
-        <w:rPr>
-          <w:rFonts w:ascii="Roboto" w:eastAsia="Roboto" w:hAnsi="Roboto" w:cs="Roboto"/>
-          <w:sz w:val="20"/>
-          <w:szCs w:val="20"/>
-        </w:rPr>
-        <w:t>iculties in Achievement 2?</w:t>
+        <w:t>What difficulties did you encounter in the last Achievement? How did you deal with them? How could this experience prepare you for difficulties in Achievement 2?</w:t>
       </w:r>
     </w:p>
     <w:p>
@@ -4394,15 +4248,8 @@
           <w:sz w:val="20"/>
           <w:szCs w:val="20"/>
         </w:rPr>
-        <w:t>Install and ge</w:t>
-      </w:r>
-      <w:r>
-        <w:rPr>
-          <w:rFonts w:ascii="Roboto" w:eastAsia="Roboto" w:hAnsi="Roboto" w:cs="Roboto"/>
-          <w:sz w:val="20"/>
-          <w:szCs w:val="20"/>
-        </w:rPr>
-        <w:t>t started with Django</w:t>
+        <w:lastRenderedPageBreak/>
+        <w:t>Install and get started with Django</w:t>
       </w:r>
     </w:p>
     <w:p/>
@@ -4467,15 +4314,7 @@
           <w:sz w:val="20"/>
           <w:szCs w:val="20"/>
         </w:rPr>
-        <w:t xml:space="preserve">In your own </w:t>
-      </w:r>
-      <w:r>
-        <w:rPr>
-          <w:rFonts w:ascii="Roboto" w:eastAsia="Roboto" w:hAnsi="Roboto" w:cs="Roboto"/>
-          <w:sz w:val="20"/>
-          <w:szCs w:val="20"/>
-        </w:rPr>
-        <w:t>words, what is the most significant advantage of Model View Template (MVT) architecture over Model View Controller (MVC) architecture?</w:t>
+        <w:t>In your own words, what is the most significant advantage of Model View Template (MVT) architecture over Model View Controller (MVC) architecture?</w:t>
       </w:r>
     </w:p>
     <w:p>
@@ -4500,15 +4339,7 @@
           <w:sz w:val="20"/>
           <w:szCs w:val="20"/>
         </w:rPr>
-        <w:t>Now that you’ve had an introduction to the Django framework, write down three goals you have for yourself and your learn</w:t>
-      </w:r>
-      <w:r>
-        <w:rPr>
-          <w:rFonts w:ascii="Roboto" w:eastAsia="Roboto" w:hAnsi="Roboto" w:cs="Roboto"/>
-          <w:sz w:val="20"/>
-          <w:szCs w:val="20"/>
-        </w:rPr>
-        <w:t>ing process during this Achievement. You can reflect on the following questions if it helps:</w:t>
+        <w:t>Now that you’ve had an introduction to the Django framework, write down three goals you have for yourself and your learning process during this Achievement. You can reflect on the following questions if it helps:</w:t>
       </w:r>
     </w:p>
     <w:p>
@@ -4556,15 +4387,7 @@
           <w:sz w:val="20"/>
           <w:szCs w:val="20"/>
         </w:rPr>
-        <w:t>Where or what do you see yourself working on after you complete this Ach</w:t>
-      </w:r>
-      <w:r>
-        <w:rPr>
-          <w:rFonts w:ascii="Roboto" w:eastAsia="Roboto" w:hAnsi="Roboto" w:cs="Roboto"/>
-          <w:sz w:val="20"/>
-          <w:szCs w:val="20"/>
-        </w:rPr>
-        <w:t>ievement?</w:t>
+        <w:t>Where or what do you see yourself working on after you complete this Achievement?</w:t>
       </w:r>
     </w:p>
     <w:p>
@@ -4599,7 +4422,6 @@
           <w:sz w:val="32"/>
           <w:szCs w:val="32"/>
         </w:rPr>
-        <w:lastRenderedPageBreak/>
         <w:t>Exercise 2.2: Django Project Set Up</w:t>
       </w:r>
     </w:p>
@@ -4765,15 +4587,7 @@
           <w:sz w:val="20"/>
           <w:szCs w:val="20"/>
         </w:rPr>
-        <w:t>Suppose you’re in an interview. The interviewer gives you their company’s website as an example, asking you to convert the website and its different parts into Django terms. How would you proceed? For this question, you can think ab</w:t>
-      </w:r>
-      <w:r>
-        <w:rPr>
-          <w:rFonts w:ascii="Roboto" w:eastAsia="Roboto" w:hAnsi="Roboto" w:cs="Roboto"/>
-          <w:sz w:val="20"/>
-          <w:szCs w:val="20"/>
-        </w:rPr>
-        <w:t xml:space="preserve">out your dream company and look at their website for reference. </w:t>
+        <w:t xml:space="preserve">Suppose you’re in an interview. The interviewer gives you their company’s website as an example, asking you to convert the website and its different parts into Django terms. How would you proceed? For this question, you can think about your dream company and look at their website for reference. </w:t>
       </w:r>
     </w:p>
     <w:p>
@@ -4858,15 +4672,7 @@
           <w:sz w:val="20"/>
           <w:szCs w:val="20"/>
         </w:rPr>
-        <w:t>In your own words, describe the steps you would take to deploy a basic Django appli</w:t>
-      </w:r>
-      <w:r>
-        <w:rPr>
-          <w:rFonts w:ascii="Roboto" w:eastAsia="Roboto" w:hAnsi="Roboto" w:cs="Roboto"/>
-          <w:sz w:val="20"/>
-          <w:szCs w:val="20"/>
-        </w:rPr>
-        <w:t xml:space="preserve">cation locally on your system. </w:t>
+        <w:t xml:space="preserve">In your own words, describe the steps you would take to deploy a basic Django application locally on your system. </w:t>
       </w:r>
     </w:p>
     <w:p>
@@ -4913,6 +4719,7 @@
           <w:sz w:val="32"/>
           <w:szCs w:val="32"/>
         </w:rPr>
+        <w:lastRenderedPageBreak/>
         <w:t>Exercise 2.3: Django Models</w:t>
       </w:r>
     </w:p>
@@ -4953,15 +4760,7 @@
           <w:sz w:val="20"/>
           <w:szCs w:val="20"/>
         </w:rPr>
-        <w:t>Discuss Django models, the “M” part of Django’s MVT archite</w:t>
-      </w:r>
-      <w:r>
-        <w:rPr>
-          <w:rFonts w:ascii="Roboto" w:eastAsia="Roboto" w:hAnsi="Roboto" w:cs="Roboto"/>
-          <w:sz w:val="20"/>
-          <w:szCs w:val="20"/>
-        </w:rPr>
-        <w:t>cture</w:t>
+        <w:t>Discuss Django models, the “M” part of Django’s MVT architecture</w:t>
       </w:r>
     </w:p>
     <w:p>
@@ -5127,15 +4926,7 @@
           <w:sz w:val="20"/>
           <w:szCs w:val="20"/>
         </w:rPr>
-        <w:t>Summarize the process of creating views, te</w:t>
-      </w:r>
-      <w:r>
-        <w:rPr>
-          <w:rFonts w:ascii="Roboto" w:eastAsia="Roboto" w:hAnsi="Roboto" w:cs="Roboto"/>
-          <w:sz w:val="20"/>
-          <w:szCs w:val="20"/>
-        </w:rPr>
-        <w:t xml:space="preserve">mplates, and URLs </w:t>
+        <w:t xml:space="preserve">Summarize the process of creating views, templates, and URLs </w:t>
       </w:r>
     </w:p>
     <w:p>
@@ -5244,15 +5035,7 @@
           <w:sz w:val="20"/>
           <w:szCs w:val="20"/>
         </w:rPr>
-        <w:t>Imag</w:t>
-      </w:r>
-      <w:r>
-        <w:rPr>
-          <w:rFonts w:ascii="Roboto" w:eastAsia="Roboto" w:hAnsi="Roboto" w:cs="Roboto"/>
-          <w:sz w:val="20"/>
-          <w:szCs w:val="20"/>
-        </w:rPr>
-        <w:t>ine you’re working on a Django web development project, and you anticipate that you’ll have to reuse lots of code in various parts of the project. In this scenario, will you use Django function-based views or class-based views, and why?</w:t>
+        <w:t>Imagine you’re working on a Django web development project, and you anticipate that you’ll have to reuse lots of code in various parts of the project. In this scenario, will you use Django function-based views or class-based views, and why?</w:t>
       </w:r>
     </w:p>
     <w:p>
@@ -5312,6 +5095,7 @@
           <w:sz w:val="32"/>
           <w:szCs w:val="32"/>
         </w:rPr>
+        <w:lastRenderedPageBreak/>
         <w:t>Exercise 2.5: Django MVT Revisited</w:t>
       </w:r>
     </w:p>
@@ -5413,16 +5197,7 @@
           <w:sz w:val="20"/>
           <w:szCs w:val="20"/>
         </w:rPr>
-        <w:lastRenderedPageBreak/>
-        <w:t>In your own words, explain Django static files and how Django handle</w:t>
-      </w:r>
-      <w:r>
-        <w:rPr>
-          <w:rFonts w:ascii="Roboto" w:eastAsia="Roboto" w:hAnsi="Roboto" w:cs="Roboto"/>
-          <w:sz w:val="20"/>
-          <w:szCs w:val="20"/>
-        </w:rPr>
-        <w:t>s them.</w:t>
+        <w:t>In your own words, explain Django static files and how Django handles them.</w:t>
       </w:r>
     </w:p>
     <w:p>
@@ -5691,15 +5466,7 @@
           <w:sz w:val="20"/>
           <w:szCs w:val="20"/>
         </w:rPr>
-        <w:t>You’re now more than halfway through Achievement 2! Take a moment to reflect on your learning in the course so far. How is it going? What’s something you’re proud of so far? Is there something you’re struggling with? What do you need more practice with? Yo</w:t>
-      </w:r>
-      <w:r>
-        <w:rPr>
-          <w:rFonts w:ascii="Roboto" w:eastAsia="Roboto" w:hAnsi="Roboto" w:cs="Roboto"/>
-          <w:sz w:val="20"/>
-          <w:szCs w:val="20"/>
-        </w:rPr>
-        <w:t xml:space="preserve">u can use these notes to guide your next mentor call. </w:t>
+        <w:t xml:space="preserve">You’re now more than halfway through Achievement 2! Take a moment to reflect on your learning in the course so far. How is it going? What’s something you’re proud of so far? Is there something you’re struggling with? What do you need more practice with? You can use these notes to guide your next mentor call. </w:t>
       </w:r>
     </w:p>
     <w:p/>
@@ -5799,6 +5566,7 @@
         <w:rPr>
           <w:color w:val="434343"/>
         </w:rPr>
+        <w:lastRenderedPageBreak/>
         <w:t>Reflection Questions</w:t>
       </w:r>
     </w:p>
@@ -5944,7 +5712,6 @@
                 <w:sz w:val="20"/>
                 <w:szCs w:val="20"/>
               </w:rPr>
-              <w:lastRenderedPageBreak/>
               <w:t>Function</w:t>
             </w:r>
           </w:p>
@@ -6350,15 +6117,7 @@
           <w:sz w:val="20"/>
           <w:szCs w:val="20"/>
         </w:rPr>
-        <w:t>). Think abo</w:t>
-      </w:r>
-      <w:r>
-        <w:rPr>
-          <w:rFonts w:ascii="Roboto" w:eastAsia="Roboto" w:hAnsi="Roboto" w:cs="Roboto"/>
-          <w:sz w:val="20"/>
-          <w:szCs w:val="20"/>
-        </w:rPr>
-        <w:t xml:space="preserve">ut the various data that your favorite website/application collects. Write down how analyzing the collected data could help the website/application. </w:t>
+        <w:t xml:space="preserve">). Think about the various data that your favorite website/application collects. Write down how analyzing the collected data could help the website/application. </w:t>
       </w:r>
     </w:p>
     <w:p>
@@ -6475,6 +6234,7 @@
           <w:sz w:val="20"/>
           <w:szCs w:val="20"/>
         </w:rPr>
+        <w:lastRenderedPageBreak/>
         <w:t xml:space="preserve">In the Exercise, you converted your </w:t>
       </w:r>
       <w:proofErr w:type="spellStart"/>
@@ -6583,7 +6343,6 @@
           <w:sz w:val="32"/>
           <w:szCs w:val="32"/>
         </w:rPr>
-        <w:lastRenderedPageBreak/>
         <w:t>Exercise 2.8: Deploying a Django Project</w:t>
       </w:r>
     </w:p>
@@ -6689,15 +6448,7 @@
           <w:sz w:val="20"/>
           <w:szCs w:val="20"/>
         </w:rPr>
-        <w:t>Explain how you can use CSS and Ja</w:t>
-      </w:r>
-      <w:r>
-        <w:rPr>
-          <w:rFonts w:ascii="Roboto" w:eastAsia="Roboto" w:hAnsi="Roboto" w:cs="Roboto"/>
-          <w:sz w:val="20"/>
-          <w:szCs w:val="20"/>
-        </w:rPr>
-        <w:t>vaScript in your Django web application.</w:t>
+        <w:t>Explain how you can use CSS and JavaScript in your Django web application.</w:t>
       </w:r>
     </w:p>
     <w:p>
@@ -6782,15 +6533,7 @@
           <w:sz w:val="20"/>
           <w:szCs w:val="20"/>
         </w:rPr>
-        <w:t>You’</w:t>
-      </w:r>
-      <w:r>
-        <w:rPr>
-          <w:rFonts w:ascii="Roboto" w:eastAsia="Roboto" w:hAnsi="Roboto" w:cs="Roboto"/>
-          <w:sz w:val="20"/>
-          <w:szCs w:val="20"/>
-        </w:rPr>
-        <w:t>ve now finished Achievement 2 and, with it, the whole course! Take a moment to reflect on your learning:</w:t>
+        <w:t>You’ve now finished Achievement 2 and, with it, the whole course! Take a moment to reflect on your learning:</w:t>
       </w:r>
     </w:p>
     <w:p>
@@ -6854,15 +6597,7 @@
           <w:sz w:val="20"/>
           <w:szCs w:val="20"/>
         </w:rPr>
-        <w:t>Did this Achieve</w:t>
-      </w:r>
-      <w:r>
-        <w:rPr>
-          <w:rFonts w:ascii="Roboto" w:eastAsia="Roboto" w:hAnsi="Roboto" w:cs="Roboto"/>
-          <w:sz w:val="20"/>
-          <w:szCs w:val="20"/>
-        </w:rPr>
-        <w:t>ment meet your expectations? Did it give you the confidence to start working with your new Django skills?</w:t>
+        <w:t>Did this Achievement meet your expectations? Did it give you the confidence to start working with your new Django skills?</w:t>
       </w:r>
     </w:p>
     <w:p>

</xml_diff>